<commit_message>
Path y Contract Net
</commit_message>
<xml_diff>
--- a/AssignmentFinal.docx
+++ b/AssignmentFinal.docx
@@ -10,6 +10,7 @@
           <w:docPartUnique/>
         </w:docPartObj>
       </w:sdtPr>
+      <w:sdtEndPr/>
       <w:sdtContent>
         <w:p/>
         <w:tbl>
@@ -44,6 +45,7 @@
                 <w:dataBinding w:prefixMappings="xmlns:ns0='http://schemas.openxmlformats.org/officeDocument/2006/extended-properties'" w:xpath="/ns0:Properties[1]/ns0:Company[1]" w:storeItemID="{6668398D-A668-4E3E-A5EB-62B293D839F1}"/>
                 <w:text/>
               </w:sdtPr>
+              <w:sdtEndPr/>
               <w:sdtContent>
                 <w:tc>
                   <w:tcPr>
@@ -97,6 +99,7 @@
                   <w:dataBinding w:prefixMappings="xmlns:ns0='http://schemas.openxmlformats.org/package/2006/metadata/core-properties' xmlns:ns1='http://purl.org/dc/elements/1.1/'" w:xpath="/ns0:coreProperties[1]/ns1:title[1]" w:storeItemID="{6C3C8BC8-F283-45AE-878A-BAB7291924A1}"/>
                   <w:text/>
                 </w:sdtPr>
+                <w:sdtEndPr/>
                 <w:sdtContent>
                   <w:p>
                     <w:pPr>
@@ -139,6 +142,7 @@
                 <w:dataBinding w:prefixMappings="xmlns:ns0='http://schemas.openxmlformats.org/package/2006/metadata/core-properties' xmlns:ns1='http://purl.org/dc/elements/1.1/'" w:xpath="/ns0:coreProperties[1]/ns1:subject[1]" w:storeItemID="{6C3C8BC8-F283-45AE-878A-BAB7291924A1}"/>
                 <w:text/>
               </w:sdtPr>
+              <w:sdtEndPr/>
               <w:sdtContent>
                 <w:tc>
                   <w:tcPr>
@@ -234,16 +238,8 @@
                   <w:rPr>
                     <w:lang w:val="es-MX"/>
                   </w:rPr>
-                  <w:t xml:space="preserve">Darío Perez </w:t>
+                  <w:t>Darío Perez Principi</w:t>
                 </w:r>
-                <w:proofErr w:type="spellStart"/>
-                <w:r>
-                  <w:rPr>
-                    <w:lang w:val="es-MX"/>
-                  </w:rPr>
-                  <w:t>Principi</w:t>
-                </w:r>
-                <w:proofErr w:type="spellEnd"/>
               </w:p>
               <w:p>
                 <w:pPr>
@@ -257,19 +253,7 @@
                   <w:rPr>
                     <w:lang w:val="es-MX"/>
                   </w:rPr>
-                  <w:t xml:space="preserve">Emanuel </w:t>
-                </w:r>
-                <w:r>
-                  <w:rPr>
-                    <w:lang w:val="es-MX"/>
-                  </w:rPr>
-                  <w:t>Sánchez</w:t>
-                </w:r>
-                <w:r>
-                  <w:rPr>
-                    <w:lang w:val="es-MX"/>
-                  </w:rPr>
-                  <w:t xml:space="preserve"> Aimar</w:t>
+                  <w:t>Emanuel Sánchez Aimar</w:t>
                 </w:r>
               </w:p>
               <w:p>
@@ -306,6 +290,7 @@
                     <w:calendar w:val="gregorian"/>
                   </w:date>
                 </w:sdtPr>
+                <w:sdtEndPr/>
                 <w:sdtContent>
                   <w:p>
                     <w:pPr>
@@ -323,16 +308,7 @@
                         <w:szCs w:val="28"/>
                         <w:lang w:val="en-US"/>
                       </w:rPr>
-                      <w:t>2/2/</w:t>
-                    </w:r>
-                    <w:r>
-                      <w:rPr>
-                        <w:color w:val="4472C4" w:themeColor="accent1"/>
-                        <w:sz w:val="28"/>
-                        <w:szCs w:val="28"/>
-                        <w:lang w:val="en-US"/>
-                      </w:rPr>
-                      <w:t>2017</w:t>
+                      <w:t>2-2-2017</w:t>
                     </w:r>
                   </w:p>
                 </w:sdtContent>
@@ -416,10 +392,10 @@
           <w:noProof/>
         </w:rPr>
         <w:drawing>
-          <wp:inline distT="0" distB="0" distL="0" distR="0" wp14:anchorId="1AC7C79C" wp14:editId="03CE0E21">
-            <wp:extent cx="5943600" cy="4323080"/>
-            <wp:effectExtent l="0" t="0" r="0" b="1270"/>
-            <wp:docPr id="1" name="Picture 1"/>
+          <wp:inline distT="0" distB="0" distL="0" distR="0" wp14:anchorId="0392ECE2">
+            <wp:extent cx="5454711" cy="3600000"/>
+            <wp:effectExtent l="0" t="0" r="0" b="635"/>
+            <wp:docPr id="9" name="Picture 9"/>
             <wp:cNvGraphicFramePr>
               <a:graphicFrameLocks xmlns:a="http://schemas.openxmlformats.org/drawingml/2006/main" noChangeAspect="1"/>
             </wp:cNvGraphicFramePr>
@@ -427,23 +403,33 @@
               <a:graphicData uri="http://schemas.openxmlformats.org/drawingml/2006/picture">
                 <pic:pic xmlns:pic="http://schemas.openxmlformats.org/drawingml/2006/picture">
                   <pic:nvPicPr>
-                    <pic:cNvPr id="1" name=""/>
-                    <pic:cNvPicPr/>
+                    <pic:cNvPr id="0" name="Picture 2"/>
+                    <pic:cNvPicPr>
+                      <a:picLocks noChangeAspect="1" noChangeArrowheads="1"/>
+                    </pic:cNvPicPr>
                   </pic:nvPicPr>
                   <pic:blipFill>
-                    <a:blip r:embed="rId9"/>
+                    <a:blip r:embed="rId9" cstate="print">
+                      <a:extLst>
+                        <a:ext uri="{28A0092B-C50C-407E-A947-70E740481C1C}">
+                          <a14:useLocalDpi xmlns:a14="http://schemas.microsoft.com/office/drawing/2010/main" val="0"/>
+                        </a:ext>
+                      </a:extLst>
+                    </a:blip>
+                    <a:srcRect/>
                     <a:stretch>
                       <a:fillRect/>
                     </a:stretch>
                   </pic:blipFill>
-                  <pic:spPr>
+                  <pic:spPr bwMode="auto">
                     <a:xfrm>
                       <a:off x="0" y="0"/>
-                      <a:ext cx="5943600" cy="4323080"/>
+                      <a:ext cx="5454711" cy="3600000"/>
                     </a:xfrm>
                     <a:prstGeom prst="rect">
                       <a:avLst/>
                     </a:prstGeom>
+                    <a:noFill/>
                   </pic:spPr>
                 </pic:pic>
               </a:graphicData>
@@ -462,13 +448,7 @@
     </w:p>
     <w:p>
       <w:r>
-        <w:t xml:space="preserve">Scouts </w:t>
-      </w:r>
-      <w:r>
-        <w:t xml:space="preserve">follow a predefined path, each one has a different path that will guarantee all the city will be swept. </w:t>
-      </w:r>
-      <w:r>
-        <w:t>Each scout knows where they came from, their behaviour is to go straight ahead. In the case, it can’t, it looks if it can go to clockwise. The second option is to go counter-clockwise. The last option would be to go back to the way it came. They always react to the buildings they cross to see if there is garbage.</w:t>
+        <w:t>Scouts follow a predefined path, each one has a different path that will guarantee all the city will be swept. Each scout knows where they came from, their behaviour is to go straight ahead. In the case, it can’t, it looks if it can go to clockwise. The second option is to go counter-clockwise. The last option would be to go back to the way it came. They always react to the buildings they cross to see if there is garbage.</w:t>
       </w:r>
     </w:p>
     <w:p>
@@ -515,10 +495,7 @@
         <w:pStyle w:val="Heading3"/>
       </w:pPr>
       <w:r>
-        <w:t xml:space="preserve">Coordinator </w:t>
-      </w:r>
-      <w:r>
-        <w:t>and Scout Coordinator</w:t>
+        <w:t>Coordinator and Scout Coordinator</w:t>
       </w:r>
     </w:p>
     <w:p>
@@ -540,124 +517,115 @@
         <w:pStyle w:val="Heading3"/>
       </w:pPr>
       <w:r>
-        <w:t xml:space="preserve">Coordinator </w:t>
-      </w:r>
-      <w:r>
-        <w:t xml:space="preserve">and </w:t>
-      </w:r>
-      <w:r>
-        <w:t>System Agent</w:t>
-      </w:r>
-    </w:p>
-    <w:p/>
-    <w:p>
-      <w:pPr>
-        <w:pStyle w:val="Heading3"/>
-      </w:pPr>
-      <w:r>
-        <w:t xml:space="preserve">Coordinator and </w:t>
-      </w:r>
-      <w:r>
-        <w:t>Harvester</w:t>
-      </w:r>
-      <w:r>
-        <w:t xml:space="preserve"> Coordinator</w:t>
+        <w:t>Coordinator and System Agent</w:t>
       </w:r>
     </w:p>
     <w:p>
-      <w:pPr>
-        <w:rPr>
-          <w:szCs w:val="22"/>
-        </w:rPr>
-      </w:pPr>
-      <w:r>
-        <w:rPr>
-          <w:szCs w:val="22"/>
-        </w:rPr>
-        <w:t>The c</w:t>
-      </w:r>
-      <w:r>
-        <w:rPr>
-          <w:szCs w:val="22"/>
-        </w:rPr>
-        <w:t xml:space="preserve">oordinator agent </w:t>
-      </w:r>
-      <w:r>
-        <w:rPr>
-          <w:szCs w:val="22"/>
-        </w:rPr>
-        <w:t>is given a</w:t>
-      </w:r>
-      <w:r>
-        <w:rPr>
-          <w:szCs w:val="22"/>
-        </w:rPr>
-        <w:t xml:space="preserve"> list of garbage that needs to be picked up</w:t>
-      </w:r>
-      <w:r>
-        <w:rPr>
-          <w:szCs w:val="22"/>
-        </w:rPr>
-        <w:t>. It is in this moment when the coordinator agent creates a Contract Net</w:t>
-      </w:r>
-      <w:r>
-        <w:rPr>
-          <w:szCs w:val="22"/>
-        </w:rPr>
-        <w:t>.</w:t>
-      </w:r>
-      <w:r>
-        <w:rPr>
-          <w:szCs w:val="22"/>
-        </w:rPr>
-        <w:t xml:space="preserve"> The sole winner of the Contract Net is the Harvester Coordinator and it always accepts the proposal. Once the Harvester Coordinator has the contract it now performs a coalition to perform the task. The </w:t>
-      </w:r>
-      <w:r>
-        <w:rPr>
-          <w:szCs w:val="22"/>
-        </w:rPr>
-        <w:t>Contract net has five steps</w:t>
-      </w:r>
-      <w:r>
-        <w:rPr>
-          <w:szCs w:val="22"/>
-        </w:rPr>
-        <w:t xml:space="preserve"> which are followed; in this implementation, </w:t>
-      </w:r>
-      <w:r>
-        <w:rPr>
-          <w:szCs w:val="22"/>
-        </w:rPr>
-        <w:t>the two</w:t>
-      </w:r>
-      <w:r>
-        <w:rPr>
-          <w:szCs w:val="22"/>
-        </w:rPr>
-        <w:t xml:space="preserve"> agents always accepts the proposal, there is no reject. When the task is finished, the Coordinator agent </w:t>
-      </w:r>
-      <w:r>
-        <w:rPr>
-          <w:szCs w:val="22"/>
-        </w:rPr>
-        <w:t>keeps a list of garbage collected.</w:t>
-      </w:r>
+      <w:r>
+        <w:rPr>
+          <w:highlight w:val="yellow"/>
+        </w:rPr>
+        <w:t>FALTA</w:t>
+      </w:r>
+      <w:bookmarkStart w:id="0" w:name="_GoBack"/>
+      <w:bookmarkEnd w:id="0"/>
     </w:p>
     <w:p>
       <w:pPr>
         <w:pStyle w:val="Heading3"/>
       </w:pPr>
       <w:r>
-        <w:t xml:space="preserve">Harvester </w:t>
-      </w:r>
-      <w:r>
-        <w:t>Coordinator and Harvester</w:t>
-      </w:r>
-      <w:r>
-        <w:t>s</w:t>
+        <w:t>Coordinator and Harvester Coordinator</w:t>
       </w:r>
     </w:p>
     <w:p>
+      <w:pPr>
+        <w:rPr>
+          <w:szCs w:val="22"/>
+        </w:rPr>
+      </w:pPr>
+      <w:r>
+        <w:rPr>
+          <w:szCs w:val="22"/>
+        </w:rPr>
+        <w:t>The c</w:t>
+      </w:r>
+      <w:r>
+        <w:rPr>
+          <w:szCs w:val="22"/>
+        </w:rPr>
+        <w:t xml:space="preserve">oordinator agent </w:t>
+      </w:r>
+      <w:r>
+        <w:rPr>
+          <w:szCs w:val="22"/>
+        </w:rPr>
+        <w:t>is given a</w:t>
+      </w:r>
+      <w:r>
+        <w:rPr>
+          <w:szCs w:val="22"/>
+        </w:rPr>
+        <w:t xml:space="preserve"> list of garbage that needs to be picked up</w:t>
+      </w:r>
+      <w:r>
+        <w:rPr>
+          <w:szCs w:val="22"/>
+        </w:rPr>
+        <w:t>. It is in this moment when the coordinator agent creates a Contract Net</w:t>
+      </w:r>
+      <w:r>
+        <w:rPr>
+          <w:szCs w:val="22"/>
+        </w:rPr>
+        <w:t>.</w:t>
+      </w:r>
+      <w:r>
+        <w:rPr>
+          <w:szCs w:val="22"/>
+        </w:rPr>
+        <w:t xml:space="preserve"> The sole winner of the Contract Net is the Harvester Coordinator and it always accepts the proposal. Once the Harvester Coordinator has the contract it now performs a coalition to perform the task. The </w:t>
+      </w:r>
+      <w:r>
+        <w:rPr>
+          <w:szCs w:val="22"/>
+        </w:rPr>
+        <w:t>Contract net has five steps</w:t>
+      </w:r>
+      <w:r>
+        <w:rPr>
+          <w:szCs w:val="22"/>
+        </w:rPr>
+        <w:t xml:space="preserve"> which are followed; in this implementation, </w:t>
+      </w:r>
+      <w:r>
+        <w:rPr>
+          <w:szCs w:val="22"/>
+        </w:rPr>
+        <w:t>the two</w:t>
+      </w:r>
+      <w:r>
+        <w:rPr>
+          <w:szCs w:val="22"/>
+        </w:rPr>
+        <w:t xml:space="preserve"> agents always accepts the proposal, there is no reject. When the task is finished, the Coordinator agent </w:t>
+      </w:r>
+      <w:r>
+        <w:rPr>
+          <w:szCs w:val="22"/>
+        </w:rPr>
+        <w:t>keeps a list of garbage collected.</w:t>
+      </w:r>
+    </w:p>
+    <w:p>
+      <w:pPr>
+        <w:pStyle w:val="Heading3"/>
+      </w:pPr>
+      <w:r>
+        <w:t>Harvester Coordinator and Harvesters</w:t>
+      </w:r>
+    </w:p>
+    <w:p>
       <w:r>
         <w:rPr>
           <w:color w:val="000000"/>
@@ -707,8 +675,6 @@
         </w:rPr>
         <w:t xml:space="preserve">it </w:t>
       </w:r>
-      <w:bookmarkStart w:id="0" w:name="_GoBack"/>
-      <w:bookmarkEnd w:id="0"/>
       <w:r>
         <w:rPr>
           <w:color w:val="000000"/>
@@ -780,16 +746,7 @@
         <w:t xml:space="preserve"> </w:t>
       </w:r>
       <w:r>
-        <w:t xml:space="preserve">When deciding the coalition, we </w:t>
-      </w:r>
-      <w:r>
-        <w:t>consider</w:t>
-      </w:r>
-      <w:r>
-        <w:t xml:space="preserve"> all the </w:t>
-      </w:r>
-      <w:r>
-        <w:t xml:space="preserve">permutations up until three agents. The value of the coalition is calculated using the distance from each harvester to the garbage; the distance from the garbage to different recycling centres with the amount of points the centre pays; the number of trips taken to the recycling centre is also considered. </w:t>
+        <w:t xml:space="preserve">When deciding the coalition, we consider all the permutations up until three agents. The value of the coalition is calculated using the distance from each harvester to the garbage; the distance from the garbage to different recycling centres with the amount of points the centre pays; the number of trips taken to the recycling centre is also considered. </w:t>
       </w:r>
       <w:r>
         <w:rPr>
@@ -857,16 +814,7 @@
         <w:t xml:space="preserve">Previous Phases: </w:t>
       </w:r>
       <w:r>
-        <w:t>In the previous phases, we considered the coordinator agent to react</w:t>
-      </w:r>
-      <w:r>
-        <w:t xml:space="preserve"> to two things. The first one is to transfer information</w:t>
-      </w:r>
-      <w:r>
-        <w:t xml:space="preserve"> through an inform</w:t>
-      </w:r>
-      <w:r>
-        <w:t xml:space="preserve"> from both the scout and harvester coordinator. The second one is to tell the system agent when the task has been completed. </w:t>
+        <w:t xml:space="preserve">In the previous phases, we considered the coordinator agent to react to two things. The first one is to transfer information through an inform from both the scout and harvester coordinator. The second one is to tell the system agent when the task has been completed. </w:t>
       </w:r>
     </w:p>
     <w:p>
@@ -1076,25 +1024,7 @@
         <w:t xml:space="preserve"> </w:t>
       </w:r>
       <w:r>
-        <w:t>In the final implementation, we decided to implement a reactive behaviour</w:t>
-      </w:r>
-      <w:r>
-        <w:t xml:space="preserve"> on the agents</w:t>
-      </w:r>
-      <w:r>
-        <w:t>. They will follow a predefined path</w:t>
-      </w:r>
-      <w:r>
-        <w:t xml:space="preserve"> </w:t>
-      </w:r>
-      <w:r>
-        <w:t xml:space="preserve">that will guarantee all the city will be swept. </w:t>
-      </w:r>
-      <w:r>
-        <w:t>The scout coordinator does not have any method to calculate paths for the scout agents, in the final implementation</w:t>
-      </w:r>
-      <w:r>
-        <w:t>.</w:t>
+        <w:t>In the final implementation, we decided to implement a reactive behaviour on the agents. They will follow a predefined path that will guarantee all the city will be swept. The scout coordinator does not have any method to calculate paths for the scout agents, in the final implementation.</w:t>
       </w:r>
     </w:p>
     <w:p/>
@@ -1103,6 +1033,9 @@
         <w:pStyle w:val="Heading1"/>
       </w:pPr>
       <w:r>
+        <w:rPr>
+          <w:highlight w:val="yellow"/>
+        </w:rPr>
         <w:t>Statistics</w:t>
       </w:r>
     </w:p>
@@ -4686,6 +4619,7 @@
   <w:style w:type="character" w:default="1" w:styleId="DefaultParagraphFont">
     <w:name w:val="Default Paragraph Font"/>
     <w:uiPriority w:val="1"/>
+    <w:semiHidden/>
     <w:unhideWhenUsed/>
   </w:style>
   <w:style w:type="table" w:default="1" w:styleId="TableNormal">
@@ -5378,7 +5312,7 @@
     <w:charset w:val="00"/>
     <w:family w:val="roman"/>
     <w:pitch w:val="variable"/>
-    <w:sig w:usb0="E0002AFF" w:usb1="C0007843" w:usb2="00000009" w:usb3="00000000" w:csb0="000001FF" w:csb1="00000000"/>
+    <w:sig w:usb0="E0002EFF" w:usb1="C000785B" w:usb2="00000009" w:usb3="00000000" w:csb0="000001FF" w:csb1="00000000"/>
   </w:font>
   <w:font w:name="Courier New">
     <w:panose1 w:val="02070309020205020404"/>
@@ -5399,21 +5333,21 @@
     <w:charset w:val="00"/>
     <w:family w:val="swiss"/>
     <w:pitch w:val="variable"/>
-    <w:sig w:usb0="E0002AFF" w:usb1="4000ACFF" w:usb2="00000001" w:usb3="00000000" w:csb0="000001FF" w:csb1="00000000"/>
+    <w:sig w:usb0="E0002AFF" w:usb1="C000247B" w:usb2="00000009" w:usb3="00000000" w:csb0="000001FF" w:csb1="00000000"/>
   </w:font>
   <w:font w:name="Arial">
     <w:panose1 w:val="020B0604020202020204"/>
     <w:charset w:val="00"/>
     <w:family w:val="swiss"/>
     <w:pitch w:val="variable"/>
-    <w:sig w:usb0="E0002AFF" w:usb1="C0007843" w:usb2="00000009" w:usb3="00000000" w:csb0="000001FF" w:csb1="00000000"/>
+    <w:sig w:usb0="E0002EFF" w:usb1="C0007843" w:usb2="00000009" w:usb3="00000000" w:csb0="000001FF" w:csb1="00000000"/>
   </w:font>
   <w:font w:name="Calibri Light">
     <w:panose1 w:val="020F0302020204030204"/>
     <w:charset w:val="00"/>
     <w:family w:val="swiss"/>
     <w:pitch w:val="variable"/>
-    <w:sig w:usb0="A0002AEF" w:usb1="4000207B" w:usb2="00000000" w:usb3="00000000" w:csb0="000001FF" w:csb1="00000000"/>
+    <w:sig w:usb0="E0002AFF" w:usb1="C000247B" w:usb2="00000009" w:usb3="00000000" w:csb0="000001FF" w:csb1="00000000"/>
   </w:font>
 </w:fonts>
 </file>
@@ -5435,6 +5369,8 @@
   <w:rsids>
     <w:rsidRoot w:val="001A617E"/>
     <w:rsid w:val="001A617E"/>
+    <w:rsid w:val="002555C7"/>
+    <w:rsid w:val="0039788F"/>
     <w:rsid w:val="00D13716"/>
   </w:rsids>
   <m:mathPr>
@@ -6197,7 +6133,7 @@
 </file>
 
 <file path=customXml/itemProps2.xml><?xml version="1.0" encoding="utf-8"?>
-<ds:datastoreItem xmlns:ds="http://schemas.openxmlformats.org/officeDocument/2006/customXml" ds:itemID="{D5677D57-8685-464A-B179-CAF1FC3CCB55}">
+<ds:datastoreItem xmlns:ds="http://schemas.openxmlformats.org/officeDocument/2006/customXml" ds:itemID="{326448AF-085C-4F4F-8836-24B70ECA5320}">
   <ds:schemaRefs>
     <ds:schemaRef ds:uri="http://schemas.openxmlformats.org/officeDocument/2006/bibliography"/>
   </ds:schemaRefs>

</xml_diff>